<commit_message>
added exp3 code with more features like xmatrix
</commit_message>
<xml_diff>
--- a/exp3/experiment-3.docx
+++ b/exp3/experiment-3.docx
@@ -1738,6 +1738,7 @@
         <w:spacing w:after="0" w:line="240" w:lineRule="auto"/>
         <w:rPr>
           <w:rFonts w:eastAsia="Times New Roman" w:cstheme="minorHAnsi"/>
+          <w:color w:val="000000"/>
           <w:sz w:val="24"/>
           <w:szCs w:val="24"/>
         </w:rPr>
@@ -1790,7 +1791,467 @@
         <w:t>;</w:t>
       </w:r>
     </w:p>
-    <w:p/>
+    <w:p>
+      <w:pPr>
+        <w:tabs>
+          <w:tab w:val="left" w:pos="916"/>
+          <w:tab w:val="left" w:pos="1832"/>
+          <w:tab w:val="left" w:pos="2748"/>
+          <w:tab w:val="left" w:pos="3664"/>
+          <w:tab w:val="left" w:pos="4580"/>
+          <w:tab w:val="left" w:pos="5496"/>
+          <w:tab w:val="left" w:pos="6412"/>
+          <w:tab w:val="left" w:pos="7328"/>
+          <w:tab w:val="left" w:pos="8244"/>
+          <w:tab w:val="left" w:pos="9160"/>
+          <w:tab w:val="left" w:pos="10076"/>
+          <w:tab w:val="left" w:pos="10992"/>
+          <w:tab w:val="left" w:pos="11908"/>
+          <w:tab w:val="left" w:pos="12824"/>
+          <w:tab w:val="left" w:pos="13740"/>
+          <w:tab w:val="left" w:pos="14656"/>
+        </w:tabs>
+        <w:spacing w:after="0" w:line="240" w:lineRule="auto"/>
+        <w:rPr>
+          <w:rFonts w:eastAsia="Times New Roman" w:cstheme="minorHAnsi"/>
+          <w:color w:val="000000"/>
+          <w:sz w:val="24"/>
+          <w:szCs w:val="24"/>
+        </w:rPr>
+      </w:pPr>
+    </w:p>
+    <w:p>
+      <w:pPr>
+        <w:tabs>
+          <w:tab w:val="left" w:pos="916"/>
+          <w:tab w:val="left" w:pos="1832"/>
+          <w:tab w:val="left" w:pos="2748"/>
+          <w:tab w:val="left" w:pos="3664"/>
+          <w:tab w:val="left" w:pos="4580"/>
+          <w:tab w:val="left" w:pos="5496"/>
+          <w:tab w:val="left" w:pos="6412"/>
+          <w:tab w:val="left" w:pos="7328"/>
+          <w:tab w:val="left" w:pos="8244"/>
+          <w:tab w:val="left" w:pos="9160"/>
+          <w:tab w:val="left" w:pos="10076"/>
+          <w:tab w:val="left" w:pos="10992"/>
+          <w:tab w:val="left" w:pos="11908"/>
+          <w:tab w:val="left" w:pos="12824"/>
+          <w:tab w:val="left" w:pos="13740"/>
+          <w:tab w:val="left" w:pos="14656"/>
+        </w:tabs>
+        <w:spacing w:after="0" w:line="240" w:lineRule="auto"/>
+        <w:rPr>
+          <w:rFonts w:eastAsia="Times New Roman" w:cstheme="minorHAnsi"/>
+          <w:color w:val="000000"/>
+          <w:sz w:val="24"/>
+          <w:szCs w:val="24"/>
+        </w:rPr>
+      </w:pPr>
+    </w:p>
+    <w:p>
+      <w:pPr>
+        <w:tabs>
+          <w:tab w:val="left" w:pos="916"/>
+          <w:tab w:val="left" w:pos="1832"/>
+          <w:tab w:val="left" w:pos="2748"/>
+          <w:tab w:val="left" w:pos="3664"/>
+          <w:tab w:val="left" w:pos="4580"/>
+          <w:tab w:val="left" w:pos="5496"/>
+          <w:tab w:val="left" w:pos="6412"/>
+          <w:tab w:val="left" w:pos="7328"/>
+          <w:tab w:val="left" w:pos="8244"/>
+          <w:tab w:val="left" w:pos="9160"/>
+          <w:tab w:val="left" w:pos="10076"/>
+          <w:tab w:val="left" w:pos="10992"/>
+          <w:tab w:val="left" w:pos="11908"/>
+          <w:tab w:val="left" w:pos="12824"/>
+          <w:tab w:val="left" w:pos="13740"/>
+          <w:tab w:val="left" w:pos="14656"/>
+        </w:tabs>
+        <w:spacing w:after="0" w:line="240" w:lineRule="auto"/>
+        <w:rPr>
+          <w:rFonts w:eastAsia="Times New Roman" w:cstheme="minorHAnsi"/>
+          <w:color w:val="000000"/>
+          <w:sz w:val="24"/>
+          <w:szCs w:val="24"/>
+        </w:rPr>
+      </w:pPr>
+    </w:p>
+    <w:p>
+      <w:pPr>
+        <w:tabs>
+          <w:tab w:val="left" w:pos="916"/>
+          <w:tab w:val="left" w:pos="1832"/>
+          <w:tab w:val="left" w:pos="2748"/>
+          <w:tab w:val="left" w:pos="3664"/>
+          <w:tab w:val="left" w:pos="4580"/>
+          <w:tab w:val="left" w:pos="5496"/>
+          <w:tab w:val="left" w:pos="6412"/>
+          <w:tab w:val="left" w:pos="7328"/>
+          <w:tab w:val="left" w:pos="8244"/>
+          <w:tab w:val="left" w:pos="9160"/>
+          <w:tab w:val="left" w:pos="10076"/>
+          <w:tab w:val="left" w:pos="10992"/>
+          <w:tab w:val="left" w:pos="11908"/>
+          <w:tab w:val="left" w:pos="12824"/>
+          <w:tab w:val="left" w:pos="13740"/>
+          <w:tab w:val="left" w:pos="14656"/>
+        </w:tabs>
+        <w:spacing w:after="0" w:line="240" w:lineRule="auto"/>
+        <w:rPr>
+          <w:rFonts w:eastAsia="Times New Roman" w:cstheme="minorHAnsi"/>
+          <w:color w:val="000000"/>
+          <w:sz w:val="24"/>
+          <w:szCs w:val="24"/>
+        </w:rPr>
+      </w:pPr>
+    </w:p>
+    <w:p>
+      <w:pPr>
+        <w:tabs>
+          <w:tab w:val="left" w:pos="916"/>
+          <w:tab w:val="left" w:pos="1832"/>
+          <w:tab w:val="left" w:pos="2748"/>
+          <w:tab w:val="left" w:pos="3664"/>
+          <w:tab w:val="left" w:pos="4580"/>
+          <w:tab w:val="left" w:pos="5496"/>
+          <w:tab w:val="left" w:pos="6412"/>
+          <w:tab w:val="left" w:pos="7328"/>
+          <w:tab w:val="left" w:pos="8244"/>
+          <w:tab w:val="left" w:pos="9160"/>
+          <w:tab w:val="left" w:pos="10076"/>
+          <w:tab w:val="left" w:pos="10992"/>
+          <w:tab w:val="left" w:pos="11908"/>
+          <w:tab w:val="left" w:pos="12824"/>
+          <w:tab w:val="left" w:pos="13740"/>
+          <w:tab w:val="left" w:pos="14656"/>
+        </w:tabs>
+        <w:spacing w:after="0" w:line="240" w:lineRule="auto"/>
+        <w:rPr>
+          <w:rFonts w:eastAsia="Times New Roman" w:cstheme="minorHAnsi"/>
+          <w:color w:val="000000"/>
+          <w:sz w:val="24"/>
+          <w:szCs w:val="24"/>
+        </w:rPr>
+      </w:pPr>
+    </w:p>
+    <w:p>
+      <w:pPr>
+        <w:tabs>
+          <w:tab w:val="left" w:pos="916"/>
+          <w:tab w:val="left" w:pos="1832"/>
+          <w:tab w:val="left" w:pos="2748"/>
+          <w:tab w:val="left" w:pos="3664"/>
+          <w:tab w:val="left" w:pos="4580"/>
+          <w:tab w:val="left" w:pos="5496"/>
+          <w:tab w:val="left" w:pos="6412"/>
+          <w:tab w:val="left" w:pos="7328"/>
+          <w:tab w:val="left" w:pos="8244"/>
+          <w:tab w:val="left" w:pos="9160"/>
+          <w:tab w:val="left" w:pos="10076"/>
+          <w:tab w:val="left" w:pos="10992"/>
+          <w:tab w:val="left" w:pos="11908"/>
+          <w:tab w:val="left" w:pos="12824"/>
+          <w:tab w:val="left" w:pos="13740"/>
+          <w:tab w:val="left" w:pos="14656"/>
+        </w:tabs>
+        <w:spacing w:after="0" w:line="240" w:lineRule="auto"/>
+        <w:rPr>
+          <w:rFonts w:eastAsia="Times New Roman" w:cstheme="minorHAnsi"/>
+          <w:color w:val="000000"/>
+          <w:sz w:val="24"/>
+          <w:szCs w:val="24"/>
+        </w:rPr>
+      </w:pPr>
+    </w:p>
+    <w:p>
+      <w:pPr>
+        <w:tabs>
+          <w:tab w:val="left" w:pos="916"/>
+          <w:tab w:val="left" w:pos="1832"/>
+          <w:tab w:val="left" w:pos="2748"/>
+          <w:tab w:val="left" w:pos="3664"/>
+          <w:tab w:val="left" w:pos="4580"/>
+          <w:tab w:val="left" w:pos="5496"/>
+          <w:tab w:val="left" w:pos="6412"/>
+          <w:tab w:val="left" w:pos="7328"/>
+          <w:tab w:val="left" w:pos="8244"/>
+          <w:tab w:val="left" w:pos="9160"/>
+          <w:tab w:val="left" w:pos="10076"/>
+          <w:tab w:val="left" w:pos="10992"/>
+          <w:tab w:val="left" w:pos="11908"/>
+          <w:tab w:val="left" w:pos="12824"/>
+          <w:tab w:val="left" w:pos="13740"/>
+          <w:tab w:val="left" w:pos="14656"/>
+        </w:tabs>
+        <w:spacing w:after="0" w:line="240" w:lineRule="auto"/>
+        <w:rPr>
+          <w:rFonts w:eastAsia="Times New Roman" w:cstheme="minorHAnsi"/>
+          <w:color w:val="000000"/>
+          <w:sz w:val="24"/>
+          <w:szCs w:val="24"/>
+        </w:rPr>
+      </w:pPr>
+    </w:p>
+    <w:p>
+      <w:pPr>
+        <w:tabs>
+          <w:tab w:val="left" w:pos="916"/>
+          <w:tab w:val="left" w:pos="1832"/>
+          <w:tab w:val="left" w:pos="2748"/>
+          <w:tab w:val="left" w:pos="3664"/>
+          <w:tab w:val="left" w:pos="4580"/>
+          <w:tab w:val="left" w:pos="5496"/>
+          <w:tab w:val="left" w:pos="6412"/>
+          <w:tab w:val="left" w:pos="7328"/>
+          <w:tab w:val="left" w:pos="8244"/>
+          <w:tab w:val="left" w:pos="9160"/>
+          <w:tab w:val="left" w:pos="10076"/>
+          <w:tab w:val="left" w:pos="10992"/>
+          <w:tab w:val="left" w:pos="11908"/>
+          <w:tab w:val="left" w:pos="12824"/>
+          <w:tab w:val="left" w:pos="13740"/>
+          <w:tab w:val="left" w:pos="14656"/>
+        </w:tabs>
+        <w:spacing w:after="0" w:line="240" w:lineRule="auto"/>
+        <w:rPr>
+          <w:rFonts w:eastAsia="Times New Roman" w:cstheme="minorHAnsi"/>
+          <w:color w:val="000000"/>
+          <w:sz w:val="24"/>
+          <w:szCs w:val="24"/>
+        </w:rPr>
+      </w:pPr>
+    </w:p>
+    <w:p>
+      <w:pPr>
+        <w:tabs>
+          <w:tab w:val="left" w:pos="916"/>
+          <w:tab w:val="left" w:pos="1832"/>
+          <w:tab w:val="left" w:pos="2748"/>
+          <w:tab w:val="left" w:pos="3664"/>
+          <w:tab w:val="left" w:pos="4580"/>
+          <w:tab w:val="left" w:pos="5496"/>
+          <w:tab w:val="left" w:pos="6412"/>
+          <w:tab w:val="left" w:pos="7328"/>
+          <w:tab w:val="left" w:pos="8244"/>
+          <w:tab w:val="left" w:pos="9160"/>
+          <w:tab w:val="left" w:pos="10076"/>
+          <w:tab w:val="left" w:pos="10992"/>
+          <w:tab w:val="left" w:pos="11908"/>
+          <w:tab w:val="left" w:pos="12824"/>
+          <w:tab w:val="left" w:pos="13740"/>
+          <w:tab w:val="left" w:pos="14656"/>
+        </w:tabs>
+        <w:spacing w:after="0" w:line="240" w:lineRule="auto"/>
+        <w:rPr>
+          <w:rFonts w:eastAsia="Times New Roman" w:cstheme="minorHAnsi"/>
+          <w:color w:val="000000"/>
+          <w:sz w:val="24"/>
+          <w:szCs w:val="24"/>
+        </w:rPr>
+      </w:pPr>
+    </w:p>
+    <w:p>
+      <w:pPr>
+        <w:tabs>
+          <w:tab w:val="left" w:pos="916"/>
+          <w:tab w:val="left" w:pos="1832"/>
+          <w:tab w:val="left" w:pos="2748"/>
+          <w:tab w:val="left" w:pos="3664"/>
+          <w:tab w:val="left" w:pos="4580"/>
+          <w:tab w:val="left" w:pos="5496"/>
+          <w:tab w:val="left" w:pos="6412"/>
+          <w:tab w:val="left" w:pos="7328"/>
+          <w:tab w:val="left" w:pos="8244"/>
+          <w:tab w:val="left" w:pos="9160"/>
+          <w:tab w:val="left" w:pos="10076"/>
+          <w:tab w:val="left" w:pos="10992"/>
+          <w:tab w:val="left" w:pos="11908"/>
+          <w:tab w:val="left" w:pos="12824"/>
+          <w:tab w:val="left" w:pos="13740"/>
+          <w:tab w:val="left" w:pos="14656"/>
+        </w:tabs>
+        <w:spacing w:after="0" w:line="240" w:lineRule="auto"/>
+        <w:rPr>
+          <w:rFonts w:eastAsia="Times New Roman" w:cstheme="minorHAnsi"/>
+          <w:color w:val="000000"/>
+          <w:sz w:val="24"/>
+          <w:szCs w:val="24"/>
+        </w:rPr>
+      </w:pPr>
+    </w:p>
+    <w:p>
+      <w:pPr>
+        <w:tabs>
+          <w:tab w:val="left" w:pos="916"/>
+          <w:tab w:val="left" w:pos="1832"/>
+          <w:tab w:val="left" w:pos="2748"/>
+          <w:tab w:val="left" w:pos="3664"/>
+          <w:tab w:val="left" w:pos="4580"/>
+          <w:tab w:val="left" w:pos="5496"/>
+          <w:tab w:val="left" w:pos="6412"/>
+          <w:tab w:val="left" w:pos="7328"/>
+          <w:tab w:val="left" w:pos="8244"/>
+          <w:tab w:val="left" w:pos="9160"/>
+          <w:tab w:val="left" w:pos="10076"/>
+          <w:tab w:val="left" w:pos="10992"/>
+          <w:tab w:val="left" w:pos="11908"/>
+          <w:tab w:val="left" w:pos="12824"/>
+          <w:tab w:val="left" w:pos="13740"/>
+          <w:tab w:val="left" w:pos="14656"/>
+        </w:tabs>
+        <w:spacing w:after="0" w:line="240" w:lineRule="auto"/>
+        <w:rPr>
+          <w:rFonts w:eastAsia="Times New Roman" w:cstheme="minorHAnsi"/>
+          <w:color w:val="000000"/>
+          <w:sz w:val="24"/>
+          <w:szCs w:val="24"/>
+        </w:rPr>
+      </w:pPr>
+    </w:p>
+    <w:p>
+      <w:pPr>
+        <w:tabs>
+          <w:tab w:val="left" w:pos="916"/>
+          <w:tab w:val="left" w:pos="1832"/>
+          <w:tab w:val="left" w:pos="2748"/>
+          <w:tab w:val="left" w:pos="3664"/>
+          <w:tab w:val="left" w:pos="4580"/>
+          <w:tab w:val="left" w:pos="5496"/>
+          <w:tab w:val="left" w:pos="6412"/>
+          <w:tab w:val="left" w:pos="7328"/>
+          <w:tab w:val="left" w:pos="8244"/>
+          <w:tab w:val="left" w:pos="9160"/>
+          <w:tab w:val="left" w:pos="10076"/>
+          <w:tab w:val="left" w:pos="10992"/>
+          <w:tab w:val="left" w:pos="11908"/>
+          <w:tab w:val="left" w:pos="12824"/>
+          <w:tab w:val="left" w:pos="13740"/>
+          <w:tab w:val="left" w:pos="14656"/>
+        </w:tabs>
+        <w:spacing w:after="0" w:line="240" w:lineRule="auto"/>
+        <w:rPr>
+          <w:rFonts w:eastAsia="Times New Roman" w:cstheme="minorHAnsi"/>
+          <w:color w:val="000000"/>
+          <w:sz w:val="24"/>
+          <w:szCs w:val="24"/>
+        </w:rPr>
+      </w:pPr>
+    </w:p>
+    <w:p>
+      <w:pPr>
+        <w:tabs>
+          <w:tab w:val="left" w:pos="916"/>
+          <w:tab w:val="left" w:pos="1832"/>
+          <w:tab w:val="left" w:pos="2748"/>
+          <w:tab w:val="left" w:pos="3664"/>
+          <w:tab w:val="left" w:pos="4580"/>
+          <w:tab w:val="left" w:pos="5496"/>
+          <w:tab w:val="left" w:pos="6412"/>
+          <w:tab w:val="left" w:pos="7328"/>
+          <w:tab w:val="left" w:pos="8244"/>
+          <w:tab w:val="left" w:pos="9160"/>
+          <w:tab w:val="left" w:pos="10076"/>
+          <w:tab w:val="left" w:pos="10992"/>
+          <w:tab w:val="left" w:pos="11908"/>
+          <w:tab w:val="left" w:pos="12824"/>
+          <w:tab w:val="left" w:pos="13740"/>
+          <w:tab w:val="left" w:pos="14656"/>
+        </w:tabs>
+        <w:spacing w:after="0" w:line="240" w:lineRule="auto"/>
+        <w:rPr>
+          <w:rFonts w:eastAsia="Times New Roman" w:cstheme="minorHAnsi"/>
+          <w:color w:val="000000"/>
+          <w:sz w:val="24"/>
+          <w:szCs w:val="24"/>
+        </w:rPr>
+      </w:pPr>
+    </w:p>
+    <w:p>
+      <w:pPr>
+        <w:tabs>
+          <w:tab w:val="left" w:pos="916"/>
+          <w:tab w:val="left" w:pos="1832"/>
+          <w:tab w:val="left" w:pos="2748"/>
+          <w:tab w:val="left" w:pos="3664"/>
+          <w:tab w:val="left" w:pos="4580"/>
+          <w:tab w:val="left" w:pos="5496"/>
+          <w:tab w:val="left" w:pos="6412"/>
+          <w:tab w:val="left" w:pos="7328"/>
+          <w:tab w:val="left" w:pos="8244"/>
+          <w:tab w:val="left" w:pos="9160"/>
+          <w:tab w:val="left" w:pos="10076"/>
+          <w:tab w:val="left" w:pos="10992"/>
+          <w:tab w:val="left" w:pos="11908"/>
+          <w:tab w:val="left" w:pos="12824"/>
+          <w:tab w:val="left" w:pos="13740"/>
+          <w:tab w:val="left" w:pos="14656"/>
+        </w:tabs>
+        <w:spacing w:after="0" w:line="240" w:lineRule="auto"/>
+        <w:rPr>
+          <w:rFonts w:eastAsia="Times New Roman" w:cstheme="minorHAnsi"/>
+          <w:sz w:val="24"/>
+          <w:szCs w:val="24"/>
+        </w:rPr>
+      </w:pPr>
+      <w:r>
+        <w:rPr>
+          <w:rFonts w:eastAsia="Times New Roman" w:cstheme="minorHAnsi"/>
+          <w:sz w:val="24"/>
+          <w:szCs w:val="24"/>
+        </w:rPr>
+        <w:lastRenderedPageBreak/>
+        <w:t xml:space="preserve"> </w:t>
+      </w:r>
+      <w:r>
+        <w:rPr>
+          <w:rFonts w:eastAsia="Times New Roman" w:cstheme="minorHAnsi"/>
+          <w:sz w:val="24"/>
+          <w:szCs w:val="24"/>
+        </w:rPr>
+        <w:drawing>
+          <wp:inline distT="0" distB="0" distL="0" distR="0" wp14:anchorId="1A59BABB" wp14:editId="75E30FCD">
+            <wp:extent cx="7133956" cy="3842837"/>
+            <wp:effectExtent l="7302" t="0" r="0" b="0"/>
+            <wp:docPr id="1" name="Picture 1"/>
+            <wp:cNvGraphicFramePr>
+              <a:graphicFrameLocks xmlns:a="http://schemas.openxmlformats.org/drawingml/2006/main" noChangeAspect="1"/>
+            </wp:cNvGraphicFramePr>
+            <a:graphic xmlns:a="http://schemas.openxmlformats.org/drawingml/2006/main">
+              <a:graphicData uri="http://schemas.openxmlformats.org/drawingml/2006/picture">
+                <pic:pic xmlns:pic="http://schemas.openxmlformats.org/drawingml/2006/picture">
+                  <pic:nvPicPr>
+                    <pic:cNvPr id="1" name=""/>
+                    <pic:cNvPicPr/>
+                  </pic:nvPicPr>
+                  <pic:blipFill>
+                    <a:blip r:embed="rId4"/>
+                    <a:stretch>
+                      <a:fillRect/>
+                    </a:stretch>
+                  </pic:blipFill>
+                  <pic:spPr>
+                    <a:xfrm rot="5400000">
+                      <a:off x="0" y="0"/>
+                      <a:ext cx="7246571" cy="3903499"/>
+                    </a:xfrm>
+                    <a:prstGeom prst="rect">
+                      <a:avLst/>
+                    </a:prstGeom>
+                  </pic:spPr>
+                </pic:pic>
+              </a:graphicData>
+            </a:graphic>
+          </wp:inline>
+        </w:drawing>
+      </w:r>
+    </w:p>
+    <w:p>
+      <w:r>
+        <w:t xml:space="preserve">                 </w:t>
+      </w:r>
+    </w:p>
     <w:sectPr>
       <w:pgSz w:w="12240" w:h="15840"/>
       <w:pgMar w:top="1440" w:right="1440" w:bottom="1440" w:left="1440" w:header="720" w:footer="720" w:gutter="0"/>

</xml_diff>